<commit_message>
still formatting free recall data
</commit_message>
<xml_diff>
--- a/Manuscript/Maxwell Huff Recall Scoring Final 6.6.20.docx
+++ b/Manuscript/Maxwell Huff Recall Scoring Final 6.6.20.docx
@@ -1,6 +1,6 @@
 
 <file path=word/document.xml><?xml version="1.0" encoding="utf-8"?>
-<w:document xmlns:wpc="http://schemas.microsoft.com/office/word/2010/wordprocessingCanvas" xmlns:cx="http://schemas.microsoft.com/office/drawing/2014/chartex" xmlns:cx1="http://schemas.microsoft.com/office/drawing/2015/9/8/chartex" xmlns:cx2="http://schemas.microsoft.com/office/drawing/2015/10/21/chartex" xmlns:cx3="http://schemas.microsoft.com/office/drawing/2016/5/9/chartex" xmlns:cx4="http://schemas.microsoft.com/office/drawing/2016/5/10/chartex" xmlns:cx5="http://schemas.microsoft.com/office/drawing/2016/5/11/chartex" xmlns:cx6="http://schemas.microsoft.com/office/drawing/2016/5/12/chartex" xmlns:cx7="http://schemas.microsoft.com/office/drawing/2016/5/13/chartex" xmlns:cx8="http://schemas.microsoft.com/office/drawing/2016/5/14/chartex" xmlns:mc="http://schemas.openxmlformats.org/markup-compatibility/2006" xmlns:aink="http://schemas.microsoft.com/office/drawing/2016/ink" xmlns:am3d="http://schemas.microsoft.com/office/drawing/2017/model3d" xmlns:o="urn:schemas-microsoft-com:office:office" xmlns:r="http://schemas.openxmlformats.org/officeDocument/2006/relationships" xmlns:m="http://schemas.openxmlformats.org/officeDocument/2006/math" xmlns:v="urn:schemas-microsoft-com:vml" xmlns:wp14="http://schemas.microsoft.com/office/word/2010/wordprocessingDrawing" xmlns:wp="http://schemas.openxmlformats.org/drawingml/2006/wordprocessingDrawing" xmlns:w10="urn:schemas-microsoft-com:office:word" xmlns:w="http://schemas.openxmlformats.org/wordprocessingml/2006/main" xmlns:w14="http://schemas.microsoft.com/office/word/2010/wordml" xmlns:w15="http://schemas.microsoft.com/office/word/2012/wordml" xmlns:w16cex="http://schemas.microsoft.com/office/word/2018/wordml/cex" xmlns:w16cid="http://schemas.microsoft.com/office/word/2016/wordml/cid" xmlns:w16="http://schemas.microsoft.com/office/word/2018/wordml" xmlns:w16se="http://schemas.microsoft.com/office/word/2015/wordml/symex" xmlns:wpg="http://schemas.microsoft.com/office/word/2010/wordprocessingGroup" xmlns:wpi="http://schemas.microsoft.com/office/word/2010/wordprocessingInk" xmlns:wne="http://schemas.microsoft.com/office/word/2006/wordml" xmlns:wps="http://schemas.microsoft.com/office/word/2010/wordprocessingShape" mc:Ignorable="w14 w15 w16se w16cid w16 w16cex wp14">
+<w:document xmlns:wpc="http://schemas.microsoft.com/office/word/2010/wordprocessingCanvas" xmlns:cx="http://schemas.microsoft.com/office/drawing/2014/chartex" xmlns:cx1="http://schemas.microsoft.com/office/drawing/2015/9/8/chartex" xmlns:cx2="http://schemas.microsoft.com/office/drawing/2015/10/21/chartex" xmlns:cx3="http://schemas.microsoft.com/office/drawing/2016/5/9/chartex" xmlns:cx4="http://schemas.microsoft.com/office/drawing/2016/5/10/chartex" xmlns:cx5="http://schemas.microsoft.com/office/drawing/2016/5/11/chartex" xmlns:cx6="http://schemas.microsoft.com/office/drawing/2016/5/12/chartex" xmlns:cx7="http://schemas.microsoft.com/office/drawing/2016/5/13/chartex" xmlns:cx8="http://schemas.microsoft.com/office/drawing/2016/5/14/chartex" xmlns:mc="http://schemas.openxmlformats.org/markup-compatibility/2006" xmlns:aink="http://schemas.microsoft.com/office/drawing/2016/ink" xmlns:am3d="http://schemas.microsoft.com/office/drawing/2017/model3d" xmlns:o="urn:schemas-microsoft-com:office:office" xmlns:r="http://schemas.openxmlformats.org/officeDocument/2006/relationships" xmlns:m="http://schemas.openxmlformats.org/officeDocument/2006/math" xmlns:v="urn:schemas-microsoft-com:vml" xmlns:wp14="http://schemas.microsoft.com/office/word/2010/wordprocessingDrawing" xmlns:wp="http://schemas.openxmlformats.org/drawingml/2006/wordprocessingDrawing" xmlns:w10="urn:schemas-microsoft-com:office:word" xmlns:w="http://schemas.openxmlformats.org/wordprocessingml/2006/main" xmlns:w14="http://schemas.microsoft.com/office/word/2010/wordml" xmlns:w15="http://schemas.microsoft.com/office/word/2012/wordml" xmlns:w16cid="http://schemas.microsoft.com/office/word/2016/wordml/cid" xmlns:w16se="http://schemas.microsoft.com/office/word/2015/wordml/symex" xmlns:wpg="http://schemas.microsoft.com/office/word/2010/wordprocessingGroup" xmlns:wpi="http://schemas.microsoft.com/office/word/2010/wordprocessingInk" xmlns:wne="http://schemas.microsoft.com/office/word/2006/wordml" xmlns:wps="http://schemas.microsoft.com/office/word/2010/wordprocessingShape" mc:Ignorable="w14 w15 w16se w16cid wp14">
   <w:body>
     <w:p>
       <w:pPr>
@@ -18672,47 +18672,7 @@
           <w:sz w:val="24"/>
           <w:szCs w:val="24"/>
         </w:rPr>
-        <w:t>Finally, we provide</w:t>
-      </w:r>
-      <w:r>
-        <w:rPr>
-          <w:rFonts w:ascii="Times New Roman" w:hAnsi="Times New Roman" w:cs="Times New Roman"/>
-          <w:sz w:val="24"/>
-          <w:szCs w:val="24"/>
-        </w:rPr>
-        <w:t xml:space="preserve"> a general </w:t>
-      </w:r>
-      <w:r>
-        <w:rPr>
-          <w:rFonts w:ascii="Times New Roman" w:hAnsi="Times New Roman" w:cs="Times New Roman"/>
-          <w:sz w:val="24"/>
-          <w:szCs w:val="24"/>
-        </w:rPr>
-        <w:t>overview</w:t>
-      </w:r>
-      <w:r>
-        <w:rPr>
-          <w:rFonts w:ascii="Times New Roman" w:hAnsi="Times New Roman" w:cs="Times New Roman"/>
-          <w:sz w:val="24"/>
-          <w:szCs w:val="24"/>
-        </w:rPr>
-        <w:t xml:space="preserve"> </w:t>
-      </w:r>
-      <w:r>
-        <w:rPr>
-          <w:rFonts w:ascii="Times New Roman" w:hAnsi="Times New Roman" w:cs="Times New Roman"/>
-          <w:sz w:val="24"/>
-          <w:szCs w:val="24"/>
-        </w:rPr>
-        <w:t>of</w:t>
-      </w:r>
-      <w:r>
-        <w:rPr>
-          <w:rFonts w:ascii="Times New Roman" w:hAnsi="Times New Roman" w:cs="Times New Roman"/>
-          <w:sz w:val="24"/>
-          <w:szCs w:val="24"/>
-        </w:rPr>
-        <w:t xml:space="preserve"> using </w:t>
+        <w:t xml:space="preserve">Finally, we provide a general overview of using </w:t>
       </w:r>
       <w:r>
         <w:rPr>
@@ -18730,31 +18690,7 @@
           <w:sz w:val="24"/>
           <w:szCs w:val="24"/>
         </w:rPr>
-        <w:t xml:space="preserve"> </w:t>
-      </w:r>
-      <w:r>
-        <w:rPr>
-          <w:rFonts w:ascii="Times New Roman" w:hAnsi="Times New Roman" w:cs="Times New Roman"/>
-          <w:sz w:val="24"/>
-          <w:szCs w:val="24"/>
-        </w:rPr>
-        <w:t>to match sentences</w:t>
-      </w:r>
-      <w:r>
-        <w:rPr>
-          <w:rFonts w:ascii="Times New Roman" w:hAnsi="Times New Roman" w:cs="Times New Roman"/>
-          <w:sz w:val="24"/>
-          <w:szCs w:val="24"/>
-        </w:rPr>
-        <w:t>.</w:t>
-      </w:r>
-      <w:r>
-        <w:rPr>
-          <w:rFonts w:ascii="Times New Roman" w:hAnsi="Times New Roman" w:cs="Times New Roman"/>
-          <w:sz w:val="24"/>
-          <w:szCs w:val="24"/>
-        </w:rPr>
-        <w:t xml:space="preserve"> </w:t>
+        <w:t xml:space="preserve"> to match sentences. </w:t>
       </w:r>
       <w:r>
         <w:rPr>
@@ -18771,55 +18707,7 @@
           <w:sz w:val="24"/>
           <w:szCs w:val="24"/>
         </w:rPr>
-        <w:t xml:space="preserve"> </w:t>
-      </w:r>
-      <w:r>
-        <w:rPr>
-          <w:rFonts w:ascii="Times New Roman" w:hAnsi="Times New Roman" w:cs="Times New Roman"/>
-          <w:sz w:val="24"/>
-          <w:szCs w:val="24"/>
-        </w:rPr>
-        <w:t>We begin</w:t>
-      </w:r>
-      <w:r>
-        <w:rPr>
-          <w:rFonts w:ascii="Times New Roman" w:hAnsi="Times New Roman" w:cs="Times New Roman"/>
-          <w:sz w:val="24"/>
-          <w:szCs w:val="24"/>
-        </w:rPr>
-        <w:t xml:space="preserve"> by detail</w:t>
-      </w:r>
-      <w:r>
-        <w:rPr>
-          <w:rFonts w:ascii="Times New Roman" w:hAnsi="Times New Roman" w:cs="Times New Roman"/>
-          <w:sz w:val="24"/>
-          <w:szCs w:val="24"/>
-        </w:rPr>
-        <w:t>ing</w:t>
-      </w:r>
-      <w:r>
-        <w:rPr>
-          <w:rFonts w:ascii="Times New Roman" w:hAnsi="Times New Roman" w:cs="Times New Roman"/>
-          <w:sz w:val="24"/>
-          <w:szCs w:val="24"/>
-        </w:rPr>
-        <w:t xml:space="preserve"> the creation of this dataset</w:t>
-      </w:r>
-      <w:r>
-        <w:rPr>
-          <w:rFonts w:ascii="Times New Roman" w:hAnsi="Times New Roman" w:cs="Times New Roman"/>
-          <w:sz w:val="24"/>
-          <w:szCs w:val="24"/>
-        </w:rPr>
-        <w:t xml:space="preserve"> and then </w:t>
-      </w:r>
-      <w:r>
-        <w:rPr>
-          <w:rFonts w:ascii="Times New Roman" w:hAnsi="Times New Roman" w:cs="Times New Roman"/>
-          <w:sz w:val="24"/>
-          <w:szCs w:val="24"/>
-        </w:rPr>
-        <w:t xml:space="preserve">provide a detailed walkthrough of the </w:t>
+        <w:t xml:space="preserve"> We begin by detailing the creation of this dataset and then provide a detailed walkthrough of the </w:t>
       </w:r>
       <w:r>
         <w:rPr>
@@ -18837,15 +18725,7 @@
           <w:sz w:val="24"/>
           <w:szCs w:val="24"/>
         </w:rPr>
-        <w:t xml:space="preserve"> package’s </w:t>
-      </w:r>
-      <w:r>
-        <w:rPr>
-          <w:rFonts w:ascii="Times New Roman" w:hAnsi="Times New Roman" w:cs="Times New Roman"/>
-          <w:sz w:val="24"/>
-          <w:szCs w:val="24"/>
-        </w:rPr>
-        <w:t>sentence processing functionality.</w:t>
+        <w:t xml:space="preserve"> package’s sentence processing functionality.</w:t>
       </w:r>
     </w:p>
     <w:p>
@@ -29393,7 +29273,7 @@
           <w:sz w:val="24"/>
           <w:szCs w:val="24"/>
         </w:rPr>
-        <w:t xml:space="preserve">using the </w:t>
+        <w:t xml:space="preserve">using </w:t>
       </w:r>
       <w:r>
         <w:rPr>
@@ -29401,7 +29281,7 @@
           <w:sz w:val="20"/>
           <w:szCs w:val="20"/>
         </w:rPr>
-        <w:t>score.recall.f</w:t>
+        <w:t>prop.correct.free</w:t>
       </w:r>
       <w:r>
         <w:rPr>
@@ -29441,7 +29321,31 @@
           <w:sz w:val="24"/>
           <w:szCs w:val="24"/>
         </w:rPr>
-        <w:t>cutoff value used</w:t>
+        <w:t xml:space="preserve">of the six </w:t>
+      </w:r>
+      <w:r>
+        <w:rPr>
+          <w:rFonts w:ascii="Times New Roman" w:hAnsi="Times New Roman" w:cs="Times New Roman"/>
+          <w:sz w:val="24"/>
+          <w:szCs w:val="24"/>
+        </w:rPr>
+        <w:t>cutoff value</w:t>
+      </w:r>
+      <w:r>
+        <w:rPr>
+          <w:rFonts w:ascii="Times New Roman" w:hAnsi="Times New Roman" w:cs="Times New Roman"/>
+          <w:sz w:val="24"/>
+          <w:szCs w:val="24"/>
+        </w:rPr>
+        <w:t>s as</w:t>
+      </w:r>
+      <w:r>
+        <w:rPr>
+          <w:rFonts w:ascii="Times New Roman" w:hAnsi="Times New Roman" w:cs="Times New Roman"/>
+          <w:sz w:val="24"/>
+          <w:szCs w:val="24"/>
+        </w:rPr>
+        <w:t xml:space="preserve"> used</w:t>
       </w:r>
       <w:r>
         <w:rPr>
@@ -29473,48 +29377,34 @@
           <w:sz w:val="24"/>
           <w:szCs w:val="24"/>
         </w:rPr>
-        <w:t xml:space="preserve"> and allowed to monitor how changes to the cutoff criteria affected the scored output. Each</w:t>
-      </w:r>
-      <w:r>
-        <w:rPr>
-          <w:rFonts w:ascii="Times New Roman" w:hAnsi="Times New Roman" w:cs="Times New Roman"/>
-          <w:sz w:val="24"/>
-          <w:szCs w:val="24"/>
-        </w:rPr>
-        <w:t xml:space="preserve"> dataset was scored </w:t>
-      </w:r>
-      <w:r>
-        <w:rPr>
-          <w:rFonts w:ascii="Times New Roman" w:hAnsi="Times New Roman" w:cs="Times New Roman"/>
-          <w:sz w:val="24"/>
-          <w:szCs w:val="24"/>
-        </w:rPr>
-        <w:t>5</w:t>
-      </w:r>
-      <w:r>
-        <w:rPr>
-          <w:rFonts w:ascii="Times New Roman" w:hAnsi="Times New Roman" w:cs="Times New Roman"/>
-          <w:sz w:val="24"/>
-          <w:szCs w:val="24"/>
-        </w:rPr>
-        <w:t xml:space="preserve"> times</w:t>
-      </w:r>
-      <w:r>
-        <w:rPr>
-          <w:rFonts w:ascii="Times New Roman" w:hAnsi="Times New Roman" w:cs="Times New Roman"/>
-          <w:sz w:val="24"/>
-          <w:szCs w:val="24"/>
-        </w:rPr>
-        <w:t>, using Levenshtein cutoff values ranging from 0 to 4</w:t>
-      </w:r>
-      <w:r>
-        <w:rPr>
-          <w:rFonts w:ascii="Times New Roman" w:hAnsi="Times New Roman" w:cs="Times New Roman"/>
-          <w:sz w:val="24"/>
-          <w:szCs w:val="24"/>
-        </w:rPr>
-        <w:t xml:space="preserve">. </w:t>
-      </w:r>
+        <w:t xml:space="preserve">, </w:t>
+      </w:r>
+      <w:r>
+        <w:rPr>
+          <w:rFonts w:ascii="Times New Roman" w:hAnsi="Times New Roman" w:cs="Times New Roman"/>
+          <w:sz w:val="24"/>
+          <w:szCs w:val="24"/>
+        </w:rPr>
+        <w:t>allow</w:t>
+      </w:r>
+      <w:r>
+        <w:rPr>
+          <w:rFonts w:ascii="Times New Roman" w:hAnsi="Times New Roman" w:cs="Times New Roman"/>
+          <w:sz w:val="24"/>
+          <w:szCs w:val="24"/>
+        </w:rPr>
+        <w:t>ing us</w:t>
+      </w:r>
+      <w:r>
+        <w:rPr>
+          <w:rFonts w:ascii="Times New Roman" w:hAnsi="Times New Roman" w:cs="Times New Roman"/>
+          <w:sz w:val="24"/>
+          <w:szCs w:val="24"/>
+        </w:rPr>
+        <w:t xml:space="preserve"> to monitor how changes to the cutoff criteria affected the scored output. </w:t>
+      </w:r>
+      <w:bookmarkStart w:id="44" w:name="_GoBack"/>
+      <w:bookmarkEnd w:id="44"/>
       <w:r>
         <w:rPr>
           <w:rFonts w:ascii="Times New Roman" w:hAnsi="Times New Roman" w:cs="Times New Roman"/>
@@ -29651,16 +29541,7 @@
           <w:sz w:val="24"/>
           <w:szCs w:val="24"/>
         </w:rPr>
-        <w:t xml:space="preserve"> successfully replicates the results from the original human coded dataset. First, we provide descriptive statistics of recall rates for both the original and rescored datasets. Next, we test </w:t>
-      </w:r>
-      <w:r>
-        <w:rPr>
-          <w:rFonts w:ascii="Times New Roman" w:hAnsi="Times New Roman" w:cs="Times New Roman"/>
-          <w:sz w:val="24"/>
-          <w:szCs w:val="24"/>
-        </w:rPr>
-        <w:lastRenderedPageBreak/>
-        <w:t xml:space="preserve">whether these recall rates differ as a function of coding. We conclude this section by computing the inter-rate reliability between the human and </w:t>
+        <w:t xml:space="preserve"> successfully replicates the results from the original human coded dataset. First, we provide descriptive statistics of recall rates for both the original and rescored datasets. Next, we test whether these recall rates differ as a function of coding. We conclude this section by computing the inter-rate reliability between the human and </w:t>
       </w:r>
       <w:r>
         <w:rPr>
@@ -29700,6 +29581,7 @@
           <w:sz w:val="24"/>
           <w:szCs w:val="24"/>
         </w:rPr>
+        <w:lastRenderedPageBreak/>
         <w:t>Replication of Free Recall Studies</w:t>
       </w:r>
     </w:p>
@@ -30835,7 +30717,6 @@
           <w:sz w:val="24"/>
           <w:szCs w:val="24"/>
         </w:rPr>
-        <w:lastRenderedPageBreak/>
         <w:t xml:space="preserve">Finally, we computed </w:t>
       </w:r>
       <w:r>
@@ -30862,7 +30743,16 @@
           <w:sz w:val="24"/>
           <w:szCs w:val="24"/>
         </w:rPr>
-        <w:t>values for all data sets at the individual trial level as a test of inter-rate reliability. Starting with the categorical list, a moderate agreement was detected between</w:t>
+        <w:t xml:space="preserve">values for all data sets at the individual trial level as a test of inter-rate reliability. Starting with the categorical list, a moderate agreement was detected </w:t>
+      </w:r>
+      <w:r>
+        <w:rPr>
+          <w:rFonts w:ascii="Times New Roman" w:hAnsi="Times New Roman" w:cs="Times New Roman"/>
+          <w:sz w:val="24"/>
+          <w:szCs w:val="24"/>
+        </w:rPr>
+        <w:lastRenderedPageBreak/>
+        <w:t>between</w:t>
       </w:r>
       <w:r>
         <w:rPr>
@@ -31168,7 +31058,7 @@
           <w:szCs w:val="24"/>
         </w:rPr>
       </w:pPr>
-      <w:commentRangeStart w:id="44"/>
+      <w:commentRangeStart w:id="45"/>
       <w:r>
         <w:rPr>
           <w:rFonts w:ascii="Times New Roman" w:hAnsi="Times New Roman" w:cs="Times New Roman"/>
@@ -31178,12 +31068,12 @@
         </w:rPr>
         <w:t>[SENTENCE SCORING VALIDATION?]</w:t>
       </w:r>
-      <w:commentRangeEnd w:id="44"/>
+      <w:commentRangeEnd w:id="45"/>
       <w:r>
         <w:rPr>
           <w:rStyle w:val="CommentReference"/>
         </w:rPr>
-        <w:commentReference w:id="44"/>
+        <w:commentReference w:id="45"/>
       </w:r>
     </w:p>
     <w:p>
@@ -31698,16 +31588,7 @@
           <w:sz w:val="24"/>
           <w:szCs w:val="24"/>
         </w:rPr>
-        <w:t xml:space="preserve">reproducibility </w:t>
-      </w:r>
-      <w:r>
-        <w:rPr>
-          <w:rFonts w:ascii="Times New Roman" w:hAnsi="Times New Roman" w:cs="Times New Roman"/>
-          <w:sz w:val="24"/>
-          <w:szCs w:val="24"/>
-        </w:rPr>
-        <w:lastRenderedPageBreak/>
-        <w:t xml:space="preserve">measures </w:t>
+        <w:t xml:space="preserve">reproducibility measures </w:t>
       </w:r>
       <w:r>
         <w:rPr>
@@ -33382,7 +33263,7 @@
           <w:szCs w:val="24"/>
         </w:rPr>
       </w:pPr>
-      <w:commentRangeStart w:id="45"/>
+      <w:commentRangeStart w:id="46"/>
       <w:r>
         <w:rPr>
           <w:rFonts w:ascii="Times New Roman" w:hAnsi="Times New Roman" w:cs="Times New Roman"/>
@@ -33400,12 +33281,12 @@
         </w:rPr>
         <w:t>1</w:t>
       </w:r>
-      <w:commentRangeEnd w:id="45"/>
+      <w:commentRangeEnd w:id="46"/>
       <w:r>
         <w:rPr>
           <w:rStyle w:val="CommentReference"/>
         </w:rPr>
-        <w:commentReference w:id="45"/>
+        <w:commentReference w:id="46"/>
       </w:r>
     </w:p>
     <w:tbl>
@@ -33444,7 +33325,7 @@
                 <w:szCs w:val="24"/>
               </w:rPr>
             </w:pPr>
-            <w:bookmarkStart w:id="46" w:name="_Hlk32934101"/>
+            <w:bookmarkStart w:id="47" w:name="_Hlk32934101"/>
             <w:r>
               <w:rPr>
                 <w:rFonts w:ascii="Times New Roman" w:hAnsi="Times New Roman" w:cs="Times New Roman"/>
@@ -34531,8 +34412,8 @@
           <w:szCs w:val="24"/>
         </w:rPr>
       </w:pPr>
-      <w:bookmarkStart w:id="47" w:name="_Hlk32942520"/>
-      <w:bookmarkEnd w:id="46"/>
+      <w:bookmarkStart w:id="48" w:name="_Hlk32942520"/>
+      <w:bookmarkEnd w:id="47"/>
       <w:r>
         <w:rPr>
           <w:rFonts w:ascii="Times New Roman" w:hAnsi="Times New Roman" w:cs="Times New Roman"/>
@@ -34614,7 +34495,7 @@
         <w:t>()</w:t>
       </w:r>
     </w:p>
-    <w:bookmarkEnd w:id="47"/>
+    <w:bookmarkEnd w:id="48"/>
     <w:p>
       <w:pPr>
         <w:spacing w:line="480" w:lineRule="auto"/>
@@ -34818,7 +34699,7 @@
           <w:szCs w:val="24"/>
         </w:rPr>
       </w:pPr>
-      <w:commentRangeStart w:id="48"/>
+      <w:commentRangeStart w:id="49"/>
       <w:r>
         <w:rPr>
           <w:rFonts w:ascii="Times New Roman" w:hAnsi="Times New Roman" w:cs="Times New Roman"/>
@@ -34828,12 +34709,12 @@
         <w:lastRenderedPageBreak/>
         <w:t>Table 2</w:t>
       </w:r>
-      <w:commentRangeEnd w:id="48"/>
+      <w:commentRangeEnd w:id="49"/>
       <w:r>
         <w:rPr>
           <w:rStyle w:val="CommentReference"/>
         </w:rPr>
-        <w:commentReference w:id="48"/>
+        <w:commentReference w:id="49"/>
       </w:r>
     </w:p>
     <w:tbl>
@@ -35658,7 +35539,7 @@
         </w:rPr>
         <w:t xml:space="preserve"> Example data was scored using a 75% match. Full example data is available at </w:t>
       </w:r>
-      <w:commentRangeStart w:id="49"/>
+      <w:commentRangeStart w:id="50"/>
       <w:r>
         <w:rPr>
           <w:rFonts w:ascii="Times New Roman" w:hAnsi="Times New Roman" w:cs="Times New Roman"/>
@@ -35675,12 +35556,12 @@
         </w:rPr>
         <w:t>.</w:t>
       </w:r>
-      <w:commentRangeEnd w:id="49"/>
+      <w:commentRangeEnd w:id="50"/>
       <w:r>
         <w:rPr>
           <w:rStyle w:val="CommentReference"/>
         </w:rPr>
-        <w:commentReference w:id="49"/>
+        <w:commentReference w:id="50"/>
       </w:r>
     </w:p>
     <w:p>
@@ -35762,7 +35643,7 @@
                 <w:szCs w:val="24"/>
               </w:rPr>
             </w:pPr>
-            <w:bookmarkStart w:id="50" w:name="_Hlk47430573"/>
+            <w:bookmarkStart w:id="51" w:name="_Hlk47430573"/>
             <w:r>
               <w:rPr>
                 <w:rFonts w:ascii="Times New Roman" w:hAnsi="Times New Roman" w:cs="Times New Roman"/>
@@ -35995,7 +35876,7 @@
         </w:tc>
       </w:tr>
     </w:tbl>
-    <w:bookmarkEnd w:id="50"/>
+    <w:bookmarkEnd w:id="51"/>
     <w:p>
       <w:pPr>
         <w:spacing w:line="480" w:lineRule="auto"/>
@@ -36235,7 +36116,7 @@
           <w:szCs w:val="24"/>
         </w:rPr>
       </w:pPr>
-      <w:commentRangeStart w:id="51"/>
+      <w:commentRangeStart w:id="52"/>
       <w:r>
         <w:rPr>
           <w:rFonts w:ascii="Times New Roman" w:hAnsi="Times New Roman" w:cs="Times New Roman"/>
@@ -36244,12 +36125,12 @@
         </w:rPr>
         <w:t>Table 3B</w:t>
       </w:r>
-      <w:commentRangeEnd w:id="51"/>
+      <w:commentRangeEnd w:id="52"/>
       <w:r>
         <w:rPr>
           <w:rStyle w:val="CommentReference"/>
         </w:rPr>
-        <w:commentReference w:id="51"/>
+        <w:commentReference w:id="52"/>
       </w:r>
     </w:p>
     <w:tbl>
@@ -39200,7 +39081,7 @@
         </w:rPr>
         <w:t xml:space="preserve">Sample Output Obtained using </w:t>
       </w:r>
-      <w:commentRangeStart w:id="52"/>
+      <w:commentRangeStart w:id="53"/>
       <w:r>
         <w:rPr>
           <w:rFonts w:ascii="Courier New" w:hAnsi="Courier New" w:cs="Courier New"/>
@@ -39221,12 +39102,12 @@
         </w:rPr>
         <w:t>()</w:t>
       </w:r>
-      <w:commentRangeEnd w:id="52"/>
+      <w:commentRangeEnd w:id="53"/>
       <w:r>
         <w:rPr>
           <w:rStyle w:val="CommentReference"/>
         </w:rPr>
-        <w:commentReference w:id="52"/>
+        <w:commentReference w:id="53"/>
       </w:r>
     </w:p>
     <w:p>
@@ -39683,8 +39564,8 @@
           <w:szCs w:val="24"/>
         </w:rPr>
         <w:sectPr>
-          <w:headerReference w:type="default" r:id="rId12"/>
-          <w:headerReference w:type="first" r:id="rId13"/>
+          <w:headerReference w:type="default" r:id="rId11"/>
+          <w:headerReference w:type="first" r:id="rId12"/>
           <w:pgSz w:w="12240" w:h="15840"/>
           <w:pgMar w:top="1440" w:right="1440" w:bottom="1440" w:left="1440" w:header="720" w:footer="720" w:gutter="0"/>
           <w:cols w:space="720"/>
@@ -42127,7 +42008,7 @@
           <w:docGrid w:linePitch="360"/>
         </w:sectPr>
       </w:pPr>
-      <w:bookmarkStart w:id="53" w:name="_Hlk33515570"/>
+      <w:bookmarkStart w:id="54" w:name="_Hlk33515570"/>
     </w:p>
     <w:p>
       <w:pPr>
@@ -42193,7 +42074,7 @@
                 <w:szCs w:val="24"/>
               </w:rPr>
             </w:pPr>
-            <w:bookmarkStart w:id="54" w:name="_Hlk42075086"/>
+            <w:bookmarkStart w:id="55" w:name="_Hlk42075086"/>
             <w:r>
               <w:rPr>
                 <w:rFonts w:ascii="Times New Roman" w:hAnsi="Times New Roman" w:cs="Times New Roman"/>
@@ -42897,9 +42778,9 @@
           <w:szCs w:val="24"/>
         </w:rPr>
       </w:pPr>
-      <w:bookmarkStart w:id="55" w:name="_Hlk42075142"/>
-      <w:bookmarkStart w:id="56" w:name="_Hlk42075069"/>
-      <w:bookmarkEnd w:id="54"/>
+      <w:bookmarkStart w:id="56" w:name="_Hlk42075142"/>
+      <w:bookmarkStart w:id="57" w:name="_Hlk42075069"/>
+      <w:bookmarkEnd w:id="55"/>
       <w:r>
         <w:rPr>
           <w:rFonts w:ascii="Times New Roman" w:hAnsi="Times New Roman" w:cs="Times New Roman"/>
@@ -42951,7 +42832,7 @@
         <w:t>esults for Maxwell and Buchanan (2020)</w:t>
       </w:r>
     </w:p>
-    <w:bookmarkEnd w:id="55"/>
+    <w:bookmarkEnd w:id="56"/>
     <w:p>
       <w:pPr>
         <w:spacing w:line="480" w:lineRule="auto"/>
@@ -43077,8 +42958,8 @@
         <w:t>Column labels indicate Levenshtein distance used at scoring. Values denote percentages.</w:t>
       </w:r>
     </w:p>
-    <w:bookmarkEnd w:id="53"/>
-    <w:bookmarkEnd w:id="56"/>
+    <w:bookmarkEnd w:id="54"/>
+    <w:bookmarkEnd w:id="57"/>
     <w:p>
       <w:pPr>
         <w:spacing w:after="0" w:line="480" w:lineRule="auto"/>
@@ -43129,8 +43010,8 @@
           <w:szCs w:val="24"/>
         </w:rPr>
       </w:pPr>
-      <w:bookmarkStart w:id="57" w:name="_Hlk35452108"/>
-      <w:bookmarkStart w:id="58" w:name="_Hlk47442616"/>
+      <w:bookmarkStart w:id="58" w:name="_Hlk35452108"/>
+      <w:bookmarkStart w:id="59" w:name="_Hlk47442616"/>
       <w:r>
         <w:rPr>
           <w:rFonts w:ascii="Times New Roman" w:hAnsi="Times New Roman" w:cs="Times New Roman"/>
@@ -44087,7 +43968,7 @@
         <w:t>Column labels indicate Levenshtein distance used at scoring. Values denote percentages.</w:t>
       </w:r>
     </w:p>
-    <w:bookmarkEnd w:id="57"/>
+    <w:bookmarkEnd w:id="58"/>
     <w:p>
       <w:pPr>
         <w:rPr>
@@ -44107,7 +43988,7 @@
         <w:br w:type="page"/>
       </w:r>
     </w:p>
-    <w:bookmarkEnd w:id="58"/>
+    <w:bookmarkEnd w:id="59"/>
     <w:p>
       <w:pPr>
         <w:spacing w:line="480" w:lineRule="auto"/>
@@ -44134,7 +44015,7 @@
           <w:rFonts w:ascii="Times New Roman" w:hAnsi="Times New Roman" w:cs="Times New Roman"/>
         </w:rPr>
       </w:pPr>
-      <w:bookmarkStart w:id="59" w:name="_Hlk36110679"/>
+      <w:bookmarkStart w:id="60" w:name="_Hlk36110679"/>
       <w:r>
         <w:rPr>
           <w:rFonts w:ascii="Times New Roman" w:hAnsi="Times New Roman" w:cs="Times New Roman"/>
@@ -44536,7 +44417,7 @@
                 <w:rFonts w:ascii="Times New Roman" w:hAnsi="Times New Roman" w:cs="Times New Roman"/>
               </w:rPr>
             </w:pPr>
-            <w:bookmarkStart w:id="60" w:name="_Hlk12527148"/>
+            <w:bookmarkStart w:id="61" w:name="_Hlk12527148"/>
             <w:r>
               <w:rPr>
                 <w:rFonts w:ascii="Times New Roman" w:hAnsi="Times New Roman" w:cs="Times New Roman"/>
@@ -45336,7 +45217,7 @@
           </w:p>
         </w:tc>
       </w:tr>
-      <w:bookmarkEnd w:id="60"/>
+      <w:bookmarkEnd w:id="61"/>
       <w:tr>
         <w:tc>
           <w:tcPr>
@@ -46138,7 +46019,7 @@
         <w:br w:type="page"/>
       </w:r>
     </w:p>
-    <w:bookmarkEnd w:id="59"/>
+    <w:bookmarkEnd w:id="60"/>
     <w:p>
       <w:pPr>
         <w:spacing w:line="480" w:lineRule="auto"/>
@@ -48228,7 +48109,7 @@
           <w:rFonts w:ascii="Times New Roman" w:hAnsi="Times New Roman" w:cs="Times New Roman"/>
         </w:rPr>
       </w:pPr>
-      <w:bookmarkStart w:id="61" w:name="_Hlk47442376"/>
+      <w:bookmarkStart w:id="62" w:name="_Hlk47442376"/>
       <w:r>
         <w:rPr>
           <w:rFonts w:ascii="Times New Roman" w:hAnsi="Times New Roman" w:cs="Times New Roman"/>
@@ -49238,7 +49119,7 @@
         <w:t xml:space="preserve"> percentage.</w:t>
       </w:r>
     </w:p>
-    <w:bookmarkEnd w:id="61"/>
+    <w:bookmarkEnd w:id="62"/>
     <w:p>
       <w:pPr>
         <w:rPr>
@@ -51537,7 +51418,7 @@
         </w:rPr>
         <w:t xml:space="preserve">Cutoff column indicates Levenshtein distance scores used when running </w:t>
       </w:r>
-      <w:commentRangeStart w:id="62"/>
+      <w:commentRangeStart w:id="63"/>
       <w:r>
         <w:rPr>
           <w:rFonts w:ascii="Courier New" w:hAnsi="Courier New" w:cs="Courier New"/>
@@ -51546,12 +51427,12 @@
         </w:rPr>
         <w:t>score.recall.f()</w:t>
       </w:r>
-      <w:commentRangeEnd w:id="62"/>
+      <w:commentRangeEnd w:id="63"/>
       <w:r>
         <w:rPr>
           <w:rStyle w:val="CommentReference"/>
         </w:rPr>
-        <w:commentReference w:id="62"/>
+        <w:commentReference w:id="63"/>
       </w:r>
       <w:r>
         <w:rPr>
@@ -55996,7 +55877,7 @@
         </w:rPr>
         <w:t xml:space="preserve"> coded data. </w:t>
       </w:r>
-      <w:bookmarkStart w:id="63" w:name="_Hlk47442509"/>
+      <w:bookmarkStart w:id="64" w:name="_Hlk47442509"/>
       <w:r>
         <w:rPr>
           <w:rFonts w:ascii="Times New Roman" w:hAnsi="Times New Roman" w:cs="Times New Roman"/>
@@ -56031,7 +55912,7 @@
         </w:rPr>
         <w:t xml:space="preserve"> and row labels indicate each of the tested cutoff criteria</w:t>
       </w:r>
-      <w:bookmarkEnd w:id="63"/>
+      <w:bookmarkEnd w:id="64"/>
       <w:r>
         <w:rPr>
           <w:rFonts w:ascii="Times New Roman" w:hAnsi="Times New Roman" w:cs="Times New Roman"/>
@@ -57164,11 +57045,11 @@
                     </pic:cNvPicPr>
                   </pic:nvPicPr>
                   <pic:blipFill>
-                    <a:blip r:embed="rId14">
+                    <a:blip r:embed="rId13">
                       <a:extLst>
                         <a:ext uri="{BEBA8EAE-BF5A-486C-A8C5-ECC9F3942E4B}">
                           <a14:imgProps xmlns:a14="http://schemas.microsoft.com/office/drawing/2010/main">
-                            <a14:imgLayer r:embed="rId15">
+                            <a14:imgLayer r:embed="rId14">
                               <a14:imgEffect>
                                 <a14:sharpenSoften amount="50000"/>
                               </a14:imgEffect>
@@ -57369,11 +57250,11 @@
                     </pic:cNvPicPr>
                   </pic:nvPicPr>
                   <pic:blipFill rotWithShape="1">
-                    <a:blip r:embed="rId16">
+                    <a:blip r:embed="rId15">
                       <a:extLst>
                         <a:ext uri="{BEBA8EAE-BF5A-486C-A8C5-ECC9F3942E4B}">
                           <a14:imgProps xmlns:a14="http://schemas.microsoft.com/office/drawing/2010/main">
-                            <a14:imgLayer r:embed="rId17">
+                            <a14:imgLayer r:embed="rId16">
                               <a14:imgEffect>
                                 <a14:sharpenSoften amount="50000"/>
                               </a14:imgEffect>
@@ -57553,11 +57434,11 @@
                     </pic:cNvPicPr>
                   </pic:nvPicPr>
                   <pic:blipFill>
-                    <a:blip r:embed="rId18">
+                    <a:blip r:embed="rId17">
                       <a:extLst>
                         <a:ext uri="{BEBA8EAE-BF5A-486C-A8C5-ECC9F3942E4B}">
                           <a14:imgProps xmlns:a14="http://schemas.microsoft.com/office/drawing/2010/main">
-                            <a14:imgLayer r:embed="rId19">
+                            <a14:imgLayer r:embed="rId18">
                               <a14:imgEffect>
                                 <a14:sharpenSoften amount="50000"/>
                               </a14:imgEffect>
@@ -57708,11 +57589,11 @@
                     </pic:cNvPicPr>
                   </pic:nvPicPr>
                   <pic:blipFill rotWithShape="1">
-                    <a:blip r:embed="rId20">
+                    <a:blip r:embed="rId19">
                       <a:extLst>
                         <a:ext uri="{BEBA8EAE-BF5A-486C-A8C5-ECC9F3942E4B}">
                           <a14:imgProps xmlns:a14="http://schemas.microsoft.com/office/drawing/2010/main">
-                            <a14:imgLayer r:embed="rId21">
+                            <a14:imgLayer r:embed="rId20">
                               <a14:imgEffect>
                                 <a14:sharpenSoften amount="25000"/>
                               </a14:imgEffect>
@@ -57851,7 +57732,7 @@
 </file>
 
 <file path=word/comments.xml><?xml version="1.0" encoding="utf-8"?>
-<w:comments xmlns:wpc="http://schemas.microsoft.com/office/word/2010/wordprocessingCanvas" xmlns:cx="http://schemas.microsoft.com/office/drawing/2014/chartex" xmlns:cx1="http://schemas.microsoft.com/office/drawing/2015/9/8/chartex" xmlns:cx2="http://schemas.microsoft.com/office/drawing/2015/10/21/chartex" xmlns:cx3="http://schemas.microsoft.com/office/drawing/2016/5/9/chartex" xmlns:cx4="http://schemas.microsoft.com/office/drawing/2016/5/10/chartex" xmlns:cx5="http://schemas.microsoft.com/office/drawing/2016/5/11/chartex" xmlns:cx6="http://schemas.microsoft.com/office/drawing/2016/5/12/chartex" xmlns:cx7="http://schemas.microsoft.com/office/drawing/2016/5/13/chartex" xmlns:cx8="http://schemas.microsoft.com/office/drawing/2016/5/14/chartex" xmlns:mc="http://schemas.openxmlformats.org/markup-compatibility/2006" xmlns:aink="http://schemas.microsoft.com/office/drawing/2016/ink" xmlns:am3d="http://schemas.microsoft.com/office/drawing/2017/model3d" xmlns:o="urn:schemas-microsoft-com:office:office" xmlns:r="http://schemas.openxmlformats.org/officeDocument/2006/relationships" xmlns:m="http://schemas.openxmlformats.org/officeDocument/2006/math" xmlns:v="urn:schemas-microsoft-com:vml" xmlns:wp14="http://schemas.microsoft.com/office/word/2010/wordprocessingDrawing" xmlns:wp="http://schemas.openxmlformats.org/drawingml/2006/wordprocessingDrawing" xmlns:w10="urn:schemas-microsoft-com:office:word" xmlns:w="http://schemas.openxmlformats.org/wordprocessingml/2006/main" xmlns:w14="http://schemas.microsoft.com/office/word/2010/wordml" xmlns:w15="http://schemas.microsoft.com/office/word/2012/wordml" xmlns:w16cex="http://schemas.microsoft.com/office/word/2018/wordml/cex" xmlns:w16cid="http://schemas.microsoft.com/office/word/2016/wordml/cid" xmlns:w16="http://schemas.microsoft.com/office/word/2018/wordml" xmlns:w16se="http://schemas.microsoft.com/office/word/2015/wordml/symex" xmlns:wpg="http://schemas.microsoft.com/office/word/2010/wordprocessingGroup" xmlns:wpi="http://schemas.microsoft.com/office/word/2010/wordprocessingInk" xmlns:wne="http://schemas.microsoft.com/office/word/2006/wordml" xmlns:wps="http://schemas.microsoft.com/office/word/2010/wordprocessingShape" mc:Ignorable="w14 w15 w16se w16cid w16 w16cex wp14">
+<w:comments xmlns:wpc="http://schemas.microsoft.com/office/word/2010/wordprocessingCanvas" xmlns:cx="http://schemas.microsoft.com/office/drawing/2014/chartex" xmlns:cx1="http://schemas.microsoft.com/office/drawing/2015/9/8/chartex" xmlns:cx2="http://schemas.microsoft.com/office/drawing/2015/10/21/chartex" xmlns:cx3="http://schemas.microsoft.com/office/drawing/2016/5/9/chartex" xmlns:cx4="http://schemas.microsoft.com/office/drawing/2016/5/10/chartex" xmlns:cx5="http://schemas.microsoft.com/office/drawing/2016/5/11/chartex" xmlns:cx6="http://schemas.microsoft.com/office/drawing/2016/5/12/chartex" xmlns:cx7="http://schemas.microsoft.com/office/drawing/2016/5/13/chartex" xmlns:cx8="http://schemas.microsoft.com/office/drawing/2016/5/14/chartex" xmlns:mc="http://schemas.openxmlformats.org/markup-compatibility/2006" xmlns:aink="http://schemas.microsoft.com/office/drawing/2016/ink" xmlns:am3d="http://schemas.microsoft.com/office/drawing/2017/model3d" xmlns:o="urn:schemas-microsoft-com:office:office" xmlns:r="http://schemas.openxmlformats.org/officeDocument/2006/relationships" xmlns:m="http://schemas.openxmlformats.org/officeDocument/2006/math" xmlns:v="urn:schemas-microsoft-com:vml" xmlns:wp14="http://schemas.microsoft.com/office/word/2010/wordprocessingDrawing" xmlns:wp="http://schemas.openxmlformats.org/drawingml/2006/wordprocessingDrawing" xmlns:w10="urn:schemas-microsoft-com:office:word" xmlns:w="http://schemas.openxmlformats.org/wordprocessingml/2006/main" xmlns:w14="http://schemas.microsoft.com/office/word/2010/wordml" xmlns:w15="http://schemas.microsoft.com/office/word/2012/wordml" xmlns:w16cid="http://schemas.microsoft.com/office/word/2016/wordml/cid" xmlns:w16se="http://schemas.microsoft.com/office/word/2015/wordml/symex" xmlns:wpg="http://schemas.microsoft.com/office/word/2010/wordprocessingGroup" xmlns:wpi="http://schemas.microsoft.com/office/word/2010/wordprocessingInk" xmlns:wne="http://schemas.microsoft.com/office/word/2006/wordml" xmlns:wps="http://schemas.microsoft.com/office/word/2010/wordprocessingShape" mc:Ignorable="w14 w15 w16se w16cid wp14">
   <w:comment w:id="0" w:author="Nicholas Maxwell" w:date="2020-10-29T11:12:00Z" w:initials="NM">
     <w:p>
       <w:pPr>
@@ -58364,7 +58245,7 @@
       </w:r>
     </w:p>
   </w:comment>
-  <w:comment w:id="44" w:author="Nick Maxwell" w:date="2020-10-12T08:46:00Z" w:initials="NM">
+  <w:comment w:id="45" w:author="Nick Maxwell" w:date="2020-10-12T08:46:00Z" w:initials="NM">
     <w:p>
       <w:pPr>
         <w:pStyle w:val="CommentText"/>
@@ -58380,7 +58261,7 @@
       </w:r>
     </w:p>
   </w:comment>
-  <w:comment w:id="45" w:author="Nick Maxwell" w:date="2020-10-12T08:47:00Z" w:initials="NM">
+  <w:comment w:id="46" w:author="Nick Maxwell" w:date="2020-10-12T08:47:00Z" w:initials="NM">
     <w:p>
       <w:pPr>
         <w:pStyle w:val="CommentText"/>
@@ -58396,7 +58277,7 @@
       </w:r>
     </w:p>
   </w:comment>
-  <w:comment w:id="48" w:author="Nick Maxwell" w:date="2020-10-24T17:07:00Z" w:initials="NM">
+  <w:comment w:id="49" w:author="Nick Maxwell" w:date="2020-10-24T17:07:00Z" w:initials="NM">
     <w:p>
       <w:pPr>
         <w:pStyle w:val="CommentText"/>
@@ -58412,7 +58293,7 @@
       </w:r>
     </w:p>
   </w:comment>
-  <w:comment w:id="49" w:author="Nick Maxwell" w:date="2020-11-12T16:08:00Z" w:initials="NM">
+  <w:comment w:id="50" w:author="Nick Maxwell" w:date="2020-11-12T16:08:00Z" w:initials="NM">
     <w:p>
       <w:pPr>
         <w:pStyle w:val="CommentText"/>
@@ -58425,22 +58306,6 @@
       </w:r>
       <w:r>
         <w:t>This link needs to be updated</w:t>
-      </w:r>
-    </w:p>
-  </w:comment>
-  <w:comment w:id="51" w:author="Nick Maxwell" w:date="2020-10-24T17:06:00Z" w:initials="NM">
-    <w:p>
-      <w:pPr>
-        <w:pStyle w:val="CommentText"/>
-      </w:pPr>
-      <w:r>
-        <w:rPr>
-          <w:rStyle w:val="CommentReference"/>
-        </w:rPr>
-        <w:annotationRef/>
-      </w:r>
-      <w:r>
-        <w:t>I think these tables are fine.</w:t>
       </w:r>
     </w:p>
   </w:comment>
@@ -58456,11 +58321,27 @@
         <w:annotationRef/>
       </w:r>
       <w:r>
-        <w:t>Will need to update this table to reflect changes to scoring functions</w:t>
+        <w:t>I think these tables are fine.</w:t>
       </w:r>
     </w:p>
   </w:comment>
-  <w:comment w:id="62" w:author="Nick Maxwell" w:date="2020-11-12T16:07:00Z" w:initials="NM">
+  <w:comment w:id="53" w:author="Nick Maxwell" w:date="2020-10-24T17:06:00Z" w:initials="NM">
+    <w:p>
+      <w:pPr>
+        <w:pStyle w:val="CommentText"/>
+      </w:pPr>
+      <w:r>
+        <w:rPr>
+          <w:rStyle w:val="CommentReference"/>
+        </w:rPr>
+        <w:annotationRef/>
+      </w:r>
+      <w:r>
+        <w:t>Will need to update this table to reflect changes to scoring functions</w:t>
+      </w:r>
+    </w:p>
+  </w:comment>
+  <w:comment w:id="63" w:author="Nick Maxwell" w:date="2020-11-12T16:07:00Z" w:initials="NM">
     <w:p>
       <w:pPr>
         <w:pStyle w:val="CommentText"/>
@@ -58480,7 +58361,7 @@
 </file>
 
 <file path=word/commentsExtended.xml><?xml version="1.0" encoding="utf-8"?>
-<w15:commentsEx xmlns:wpc="http://schemas.microsoft.com/office/word/2010/wordprocessingCanvas" xmlns:cx="http://schemas.microsoft.com/office/drawing/2014/chartex" xmlns:cx1="http://schemas.microsoft.com/office/drawing/2015/9/8/chartex" xmlns:cx2="http://schemas.microsoft.com/office/drawing/2015/10/21/chartex" xmlns:cx3="http://schemas.microsoft.com/office/drawing/2016/5/9/chartex" xmlns:cx4="http://schemas.microsoft.com/office/drawing/2016/5/10/chartex" xmlns:cx5="http://schemas.microsoft.com/office/drawing/2016/5/11/chartex" xmlns:cx6="http://schemas.microsoft.com/office/drawing/2016/5/12/chartex" xmlns:cx7="http://schemas.microsoft.com/office/drawing/2016/5/13/chartex" xmlns:cx8="http://schemas.microsoft.com/office/drawing/2016/5/14/chartex" xmlns:mc="http://schemas.openxmlformats.org/markup-compatibility/2006" xmlns:aink="http://schemas.microsoft.com/office/drawing/2016/ink" xmlns:am3d="http://schemas.microsoft.com/office/drawing/2017/model3d" xmlns:o="urn:schemas-microsoft-com:office:office" xmlns:r="http://schemas.openxmlformats.org/officeDocument/2006/relationships" xmlns:m="http://schemas.openxmlformats.org/officeDocument/2006/math" xmlns:v="urn:schemas-microsoft-com:vml" xmlns:wp14="http://schemas.microsoft.com/office/word/2010/wordprocessingDrawing" xmlns:wp="http://schemas.openxmlformats.org/drawingml/2006/wordprocessingDrawing" xmlns:w10="urn:schemas-microsoft-com:office:word" xmlns:w="http://schemas.openxmlformats.org/wordprocessingml/2006/main" xmlns:w14="http://schemas.microsoft.com/office/word/2010/wordml" xmlns:w15="http://schemas.microsoft.com/office/word/2012/wordml" xmlns:w16cex="http://schemas.microsoft.com/office/word/2018/wordml/cex" xmlns:w16cid="http://schemas.microsoft.com/office/word/2016/wordml/cid" xmlns:w16="http://schemas.microsoft.com/office/word/2018/wordml" xmlns:w16se="http://schemas.microsoft.com/office/word/2015/wordml/symex" xmlns:wpg="http://schemas.microsoft.com/office/word/2010/wordprocessingGroup" xmlns:wpi="http://schemas.microsoft.com/office/word/2010/wordprocessingInk" xmlns:wne="http://schemas.microsoft.com/office/word/2006/wordml" xmlns:wps="http://schemas.microsoft.com/office/word/2010/wordprocessingShape" mc:Ignorable="w14 w15 w16se w16cid w16 w16cex wp14">
+<w15:commentsEx xmlns:wpc="http://schemas.microsoft.com/office/word/2010/wordprocessingCanvas" xmlns:cx="http://schemas.microsoft.com/office/drawing/2014/chartex" xmlns:cx1="http://schemas.microsoft.com/office/drawing/2015/9/8/chartex" xmlns:cx2="http://schemas.microsoft.com/office/drawing/2015/10/21/chartex" xmlns:cx3="http://schemas.microsoft.com/office/drawing/2016/5/9/chartex" xmlns:cx4="http://schemas.microsoft.com/office/drawing/2016/5/10/chartex" xmlns:cx5="http://schemas.microsoft.com/office/drawing/2016/5/11/chartex" xmlns:cx6="http://schemas.microsoft.com/office/drawing/2016/5/12/chartex" xmlns:cx7="http://schemas.microsoft.com/office/drawing/2016/5/13/chartex" xmlns:cx8="http://schemas.microsoft.com/office/drawing/2016/5/14/chartex" xmlns:mc="http://schemas.openxmlformats.org/markup-compatibility/2006" xmlns:aink="http://schemas.microsoft.com/office/drawing/2016/ink" xmlns:am3d="http://schemas.microsoft.com/office/drawing/2017/model3d" xmlns:o="urn:schemas-microsoft-com:office:office" xmlns:r="http://schemas.openxmlformats.org/officeDocument/2006/relationships" xmlns:m="http://schemas.openxmlformats.org/officeDocument/2006/math" xmlns:v="urn:schemas-microsoft-com:vml" xmlns:wp14="http://schemas.microsoft.com/office/word/2010/wordprocessingDrawing" xmlns:wp="http://schemas.openxmlformats.org/drawingml/2006/wordprocessingDrawing" xmlns:w10="urn:schemas-microsoft-com:office:word" xmlns:w="http://schemas.openxmlformats.org/wordprocessingml/2006/main" xmlns:w14="http://schemas.microsoft.com/office/word/2010/wordml" xmlns:w15="http://schemas.microsoft.com/office/word/2012/wordml" xmlns:w16cid="http://schemas.microsoft.com/office/word/2016/wordml/cid" xmlns:w16se="http://schemas.microsoft.com/office/word/2015/wordml/symex" xmlns:wpg="http://schemas.microsoft.com/office/word/2010/wordprocessingGroup" xmlns:wpi="http://schemas.microsoft.com/office/word/2010/wordprocessingInk" xmlns:wne="http://schemas.microsoft.com/office/word/2006/wordml" xmlns:wps="http://schemas.microsoft.com/office/word/2010/wordprocessingShape" mc:Ignorable="w14 w15 w16se w16cid wp14">
   <w15:commentEx w15:paraId="4725A3A4" w15:done="0"/>
   <w15:commentEx w15:paraId="22D4F0C0" w15:done="0"/>
   <w15:commentEx w15:paraId="46081691" w15:done="0"/>
@@ -58557,7 +58438,7 @@
 </file>
 
 <file path=word/commentsIds.xml><?xml version="1.0" encoding="utf-8"?>
-<w16cid:commentsIds xmlns:wpc="http://schemas.microsoft.com/office/word/2010/wordprocessingCanvas" xmlns:cx="http://schemas.microsoft.com/office/drawing/2014/chartex" xmlns:cx1="http://schemas.microsoft.com/office/drawing/2015/9/8/chartex" xmlns:cx2="http://schemas.microsoft.com/office/drawing/2015/10/21/chartex" xmlns:cx3="http://schemas.microsoft.com/office/drawing/2016/5/9/chartex" xmlns:cx4="http://schemas.microsoft.com/office/drawing/2016/5/10/chartex" xmlns:cx5="http://schemas.microsoft.com/office/drawing/2016/5/11/chartex" xmlns:cx6="http://schemas.microsoft.com/office/drawing/2016/5/12/chartex" xmlns:cx7="http://schemas.microsoft.com/office/drawing/2016/5/13/chartex" xmlns:cx8="http://schemas.microsoft.com/office/drawing/2016/5/14/chartex" xmlns:mc="http://schemas.openxmlformats.org/markup-compatibility/2006" xmlns:aink="http://schemas.microsoft.com/office/drawing/2016/ink" xmlns:am3d="http://schemas.microsoft.com/office/drawing/2017/model3d" xmlns:o="urn:schemas-microsoft-com:office:office" xmlns:r="http://schemas.openxmlformats.org/officeDocument/2006/relationships" xmlns:m="http://schemas.openxmlformats.org/officeDocument/2006/math" xmlns:v="urn:schemas-microsoft-com:vml" xmlns:wp14="http://schemas.microsoft.com/office/word/2010/wordprocessingDrawing" xmlns:wp="http://schemas.openxmlformats.org/drawingml/2006/wordprocessingDrawing" xmlns:w10="urn:schemas-microsoft-com:office:word" xmlns:w="http://schemas.openxmlformats.org/wordprocessingml/2006/main" xmlns:w14="http://schemas.microsoft.com/office/word/2010/wordml" xmlns:w15="http://schemas.microsoft.com/office/word/2012/wordml" xmlns:w16cex="http://schemas.microsoft.com/office/word/2018/wordml/cex" xmlns:w16cid="http://schemas.microsoft.com/office/word/2016/wordml/cid" xmlns:w16="http://schemas.microsoft.com/office/word/2018/wordml" xmlns:w16se="http://schemas.microsoft.com/office/word/2015/wordml/symex" xmlns:wpg="http://schemas.microsoft.com/office/word/2010/wordprocessingGroup" xmlns:wpi="http://schemas.microsoft.com/office/word/2010/wordprocessingInk" xmlns:wne="http://schemas.microsoft.com/office/word/2006/wordml" xmlns:wps="http://schemas.microsoft.com/office/word/2010/wordprocessingShape" mc:Ignorable="w14 w15 w16se w16cid w16 w16cex wp14">
+<w16cid:commentsIds xmlns:wpc="http://schemas.microsoft.com/office/word/2010/wordprocessingCanvas" xmlns:cx="http://schemas.microsoft.com/office/drawing/2014/chartex" xmlns:cx1="http://schemas.microsoft.com/office/drawing/2015/9/8/chartex" xmlns:cx2="http://schemas.microsoft.com/office/drawing/2015/10/21/chartex" xmlns:cx3="http://schemas.microsoft.com/office/drawing/2016/5/9/chartex" xmlns:cx4="http://schemas.microsoft.com/office/drawing/2016/5/10/chartex" xmlns:cx5="http://schemas.microsoft.com/office/drawing/2016/5/11/chartex" xmlns:cx6="http://schemas.microsoft.com/office/drawing/2016/5/12/chartex" xmlns:cx7="http://schemas.microsoft.com/office/drawing/2016/5/13/chartex" xmlns:cx8="http://schemas.microsoft.com/office/drawing/2016/5/14/chartex" xmlns:mc="http://schemas.openxmlformats.org/markup-compatibility/2006" xmlns:aink="http://schemas.microsoft.com/office/drawing/2016/ink" xmlns:am3d="http://schemas.microsoft.com/office/drawing/2017/model3d" xmlns:o="urn:schemas-microsoft-com:office:office" xmlns:r="http://schemas.openxmlformats.org/officeDocument/2006/relationships" xmlns:m="http://schemas.openxmlformats.org/officeDocument/2006/math" xmlns:v="urn:schemas-microsoft-com:vml" xmlns:wp14="http://schemas.microsoft.com/office/word/2010/wordprocessingDrawing" xmlns:wp="http://schemas.openxmlformats.org/drawingml/2006/wordprocessingDrawing" xmlns:w10="urn:schemas-microsoft-com:office:word" xmlns:w="http://schemas.openxmlformats.org/wordprocessingml/2006/main" xmlns:w14="http://schemas.microsoft.com/office/word/2010/wordml" xmlns:w15="http://schemas.microsoft.com/office/word/2012/wordml" xmlns:w16cid="http://schemas.microsoft.com/office/word/2016/wordml/cid" xmlns:w16se="http://schemas.microsoft.com/office/word/2015/wordml/symex" xmlns:wpg="http://schemas.microsoft.com/office/word/2010/wordprocessingGroup" xmlns:wpi="http://schemas.microsoft.com/office/word/2010/wordprocessingInk" xmlns:wne="http://schemas.microsoft.com/office/word/2006/wordml" xmlns:wps="http://schemas.microsoft.com/office/word/2010/wordprocessingShape" mc:Ignorable="w14 w15 w16se w16cid wp14">
   <w16cid:commentId w16cid:paraId="4725A3A4" w16cid:durableId="2345220E"/>
   <w16cid:commentId w16cid:paraId="22D4F0C0" w16cid:durableId="234522C2"/>
   <w16cid:commentId w16cid:paraId="46081691" w16cid:durableId="2357BE05"/>
@@ -58599,7 +58480,7 @@
 </file>
 
 <file path=word/endnotes.xml><?xml version="1.0" encoding="utf-8"?>
-<w:endnotes xmlns:wpc="http://schemas.microsoft.com/office/word/2010/wordprocessingCanvas" xmlns:cx="http://schemas.microsoft.com/office/drawing/2014/chartex" xmlns:cx1="http://schemas.microsoft.com/office/drawing/2015/9/8/chartex" xmlns:cx2="http://schemas.microsoft.com/office/drawing/2015/10/21/chartex" xmlns:cx3="http://schemas.microsoft.com/office/drawing/2016/5/9/chartex" xmlns:cx4="http://schemas.microsoft.com/office/drawing/2016/5/10/chartex" xmlns:cx5="http://schemas.microsoft.com/office/drawing/2016/5/11/chartex" xmlns:cx6="http://schemas.microsoft.com/office/drawing/2016/5/12/chartex" xmlns:cx7="http://schemas.microsoft.com/office/drawing/2016/5/13/chartex" xmlns:cx8="http://schemas.microsoft.com/office/drawing/2016/5/14/chartex" xmlns:mc="http://schemas.openxmlformats.org/markup-compatibility/2006" xmlns:aink="http://schemas.microsoft.com/office/drawing/2016/ink" xmlns:am3d="http://schemas.microsoft.com/office/drawing/2017/model3d" xmlns:o="urn:schemas-microsoft-com:office:office" xmlns:r="http://schemas.openxmlformats.org/officeDocument/2006/relationships" xmlns:m="http://schemas.openxmlformats.org/officeDocument/2006/math" xmlns:v="urn:schemas-microsoft-com:vml" xmlns:wp14="http://schemas.microsoft.com/office/word/2010/wordprocessingDrawing" xmlns:wp="http://schemas.openxmlformats.org/drawingml/2006/wordprocessingDrawing" xmlns:w10="urn:schemas-microsoft-com:office:word" xmlns:w="http://schemas.openxmlformats.org/wordprocessingml/2006/main" xmlns:w14="http://schemas.microsoft.com/office/word/2010/wordml" xmlns:w15="http://schemas.microsoft.com/office/word/2012/wordml" xmlns:w16cex="http://schemas.microsoft.com/office/word/2018/wordml/cex" xmlns:w16cid="http://schemas.microsoft.com/office/word/2016/wordml/cid" xmlns:w16="http://schemas.microsoft.com/office/word/2018/wordml" xmlns:w16se="http://schemas.microsoft.com/office/word/2015/wordml/symex" xmlns:wpg="http://schemas.microsoft.com/office/word/2010/wordprocessingGroup" xmlns:wpi="http://schemas.microsoft.com/office/word/2010/wordprocessingInk" xmlns:wne="http://schemas.microsoft.com/office/word/2006/wordml" xmlns:wps="http://schemas.microsoft.com/office/word/2010/wordprocessingShape" mc:Ignorable="w14 w15 w16se w16cid w16 w16cex wp14">
+<w:endnotes xmlns:wpc="http://schemas.microsoft.com/office/word/2010/wordprocessingCanvas" xmlns:cx="http://schemas.microsoft.com/office/drawing/2014/chartex" xmlns:cx1="http://schemas.microsoft.com/office/drawing/2015/9/8/chartex" xmlns:cx2="http://schemas.microsoft.com/office/drawing/2015/10/21/chartex" xmlns:cx3="http://schemas.microsoft.com/office/drawing/2016/5/9/chartex" xmlns:cx4="http://schemas.microsoft.com/office/drawing/2016/5/10/chartex" xmlns:cx5="http://schemas.microsoft.com/office/drawing/2016/5/11/chartex" xmlns:cx6="http://schemas.microsoft.com/office/drawing/2016/5/12/chartex" xmlns:cx7="http://schemas.microsoft.com/office/drawing/2016/5/13/chartex" xmlns:cx8="http://schemas.microsoft.com/office/drawing/2016/5/14/chartex" xmlns:mc="http://schemas.openxmlformats.org/markup-compatibility/2006" xmlns:aink="http://schemas.microsoft.com/office/drawing/2016/ink" xmlns:am3d="http://schemas.microsoft.com/office/drawing/2017/model3d" xmlns:o="urn:schemas-microsoft-com:office:office" xmlns:r="http://schemas.openxmlformats.org/officeDocument/2006/relationships" xmlns:m="http://schemas.openxmlformats.org/officeDocument/2006/math" xmlns:v="urn:schemas-microsoft-com:vml" xmlns:wp14="http://schemas.microsoft.com/office/word/2010/wordprocessingDrawing" xmlns:wp="http://schemas.openxmlformats.org/drawingml/2006/wordprocessingDrawing" xmlns:w10="urn:schemas-microsoft-com:office:word" xmlns:w="http://schemas.openxmlformats.org/wordprocessingml/2006/main" xmlns:w14="http://schemas.microsoft.com/office/word/2010/wordml" xmlns:w15="http://schemas.microsoft.com/office/word/2012/wordml" xmlns:w16cid="http://schemas.microsoft.com/office/word/2016/wordml/cid" xmlns:w16se="http://schemas.microsoft.com/office/word/2015/wordml/symex" xmlns:wpg="http://schemas.microsoft.com/office/word/2010/wordprocessingGroup" xmlns:wpi="http://schemas.microsoft.com/office/word/2010/wordprocessingInk" xmlns:wne="http://schemas.microsoft.com/office/word/2006/wordml" xmlns:wps="http://schemas.microsoft.com/office/word/2010/wordprocessingShape" mc:Ignorable="w14 w15 w16se w16cid wp14">
   <w:endnote w:type="separator" w:id="-1">
     <w:p>
       <w:pPr>
@@ -58624,7 +58505,7 @@
 </file>
 
 <file path=word/footnotes.xml><?xml version="1.0" encoding="utf-8"?>
-<w:footnotes xmlns:wpc="http://schemas.microsoft.com/office/word/2010/wordprocessingCanvas" xmlns:cx="http://schemas.microsoft.com/office/drawing/2014/chartex" xmlns:cx1="http://schemas.microsoft.com/office/drawing/2015/9/8/chartex" xmlns:cx2="http://schemas.microsoft.com/office/drawing/2015/10/21/chartex" xmlns:cx3="http://schemas.microsoft.com/office/drawing/2016/5/9/chartex" xmlns:cx4="http://schemas.microsoft.com/office/drawing/2016/5/10/chartex" xmlns:cx5="http://schemas.microsoft.com/office/drawing/2016/5/11/chartex" xmlns:cx6="http://schemas.microsoft.com/office/drawing/2016/5/12/chartex" xmlns:cx7="http://schemas.microsoft.com/office/drawing/2016/5/13/chartex" xmlns:cx8="http://schemas.microsoft.com/office/drawing/2016/5/14/chartex" xmlns:mc="http://schemas.openxmlformats.org/markup-compatibility/2006" xmlns:aink="http://schemas.microsoft.com/office/drawing/2016/ink" xmlns:am3d="http://schemas.microsoft.com/office/drawing/2017/model3d" xmlns:o="urn:schemas-microsoft-com:office:office" xmlns:r="http://schemas.openxmlformats.org/officeDocument/2006/relationships" xmlns:m="http://schemas.openxmlformats.org/officeDocument/2006/math" xmlns:v="urn:schemas-microsoft-com:vml" xmlns:wp14="http://schemas.microsoft.com/office/word/2010/wordprocessingDrawing" xmlns:wp="http://schemas.openxmlformats.org/drawingml/2006/wordprocessingDrawing" xmlns:w10="urn:schemas-microsoft-com:office:word" xmlns:w="http://schemas.openxmlformats.org/wordprocessingml/2006/main" xmlns:w14="http://schemas.microsoft.com/office/word/2010/wordml" xmlns:w15="http://schemas.microsoft.com/office/word/2012/wordml" xmlns:w16cex="http://schemas.microsoft.com/office/word/2018/wordml/cex" xmlns:w16cid="http://schemas.microsoft.com/office/word/2016/wordml/cid" xmlns:w16="http://schemas.microsoft.com/office/word/2018/wordml" xmlns:w16se="http://schemas.microsoft.com/office/word/2015/wordml/symex" xmlns:wpg="http://schemas.microsoft.com/office/word/2010/wordprocessingGroup" xmlns:wpi="http://schemas.microsoft.com/office/word/2010/wordprocessingInk" xmlns:wne="http://schemas.microsoft.com/office/word/2006/wordml" xmlns:wps="http://schemas.microsoft.com/office/word/2010/wordprocessingShape" mc:Ignorable="w14 w15 w16se w16cid w16 w16cex wp14">
+<w:footnotes xmlns:wpc="http://schemas.microsoft.com/office/word/2010/wordprocessingCanvas" xmlns:cx="http://schemas.microsoft.com/office/drawing/2014/chartex" xmlns:cx1="http://schemas.microsoft.com/office/drawing/2015/9/8/chartex" xmlns:cx2="http://schemas.microsoft.com/office/drawing/2015/10/21/chartex" xmlns:cx3="http://schemas.microsoft.com/office/drawing/2016/5/9/chartex" xmlns:cx4="http://schemas.microsoft.com/office/drawing/2016/5/10/chartex" xmlns:cx5="http://schemas.microsoft.com/office/drawing/2016/5/11/chartex" xmlns:cx6="http://schemas.microsoft.com/office/drawing/2016/5/12/chartex" xmlns:cx7="http://schemas.microsoft.com/office/drawing/2016/5/13/chartex" xmlns:cx8="http://schemas.microsoft.com/office/drawing/2016/5/14/chartex" xmlns:mc="http://schemas.openxmlformats.org/markup-compatibility/2006" xmlns:aink="http://schemas.microsoft.com/office/drawing/2016/ink" xmlns:am3d="http://schemas.microsoft.com/office/drawing/2017/model3d" xmlns:o="urn:schemas-microsoft-com:office:office" xmlns:r="http://schemas.openxmlformats.org/officeDocument/2006/relationships" xmlns:m="http://schemas.openxmlformats.org/officeDocument/2006/math" xmlns:v="urn:schemas-microsoft-com:vml" xmlns:wp14="http://schemas.microsoft.com/office/word/2010/wordprocessingDrawing" xmlns:wp="http://schemas.openxmlformats.org/drawingml/2006/wordprocessingDrawing" xmlns:w10="urn:schemas-microsoft-com:office:word" xmlns:w="http://schemas.openxmlformats.org/wordprocessingml/2006/main" xmlns:w14="http://schemas.microsoft.com/office/word/2010/wordml" xmlns:w15="http://schemas.microsoft.com/office/word/2012/wordml" xmlns:w16cid="http://schemas.microsoft.com/office/word/2016/wordml/cid" xmlns:w16se="http://schemas.microsoft.com/office/word/2015/wordml/symex" xmlns:wpg="http://schemas.microsoft.com/office/word/2010/wordprocessingGroup" xmlns:wpi="http://schemas.microsoft.com/office/word/2010/wordprocessingInk" xmlns:wne="http://schemas.microsoft.com/office/word/2006/wordml" xmlns:wps="http://schemas.microsoft.com/office/word/2010/wordprocessingShape" mc:Ignorable="w14 w15 w16se w16cid wp14">
   <w:footnote w:type="separator" w:id="-1">
     <w:p>
       <w:pPr>
@@ -58649,7 +58530,7 @@
 </file>
 
 <file path=word/header1.xml><?xml version="1.0" encoding="utf-8"?>
-<w:hdr xmlns:wpc="http://schemas.microsoft.com/office/word/2010/wordprocessingCanvas" xmlns:cx="http://schemas.microsoft.com/office/drawing/2014/chartex" xmlns:cx1="http://schemas.microsoft.com/office/drawing/2015/9/8/chartex" xmlns:cx2="http://schemas.microsoft.com/office/drawing/2015/10/21/chartex" xmlns:cx3="http://schemas.microsoft.com/office/drawing/2016/5/9/chartex" xmlns:cx4="http://schemas.microsoft.com/office/drawing/2016/5/10/chartex" xmlns:cx5="http://schemas.microsoft.com/office/drawing/2016/5/11/chartex" xmlns:cx6="http://schemas.microsoft.com/office/drawing/2016/5/12/chartex" xmlns:cx7="http://schemas.microsoft.com/office/drawing/2016/5/13/chartex" xmlns:cx8="http://schemas.microsoft.com/office/drawing/2016/5/14/chartex" xmlns:mc="http://schemas.openxmlformats.org/markup-compatibility/2006" xmlns:aink="http://schemas.microsoft.com/office/drawing/2016/ink" xmlns:am3d="http://schemas.microsoft.com/office/drawing/2017/model3d" xmlns:o="urn:schemas-microsoft-com:office:office" xmlns:r="http://schemas.openxmlformats.org/officeDocument/2006/relationships" xmlns:m="http://schemas.openxmlformats.org/officeDocument/2006/math" xmlns:v="urn:schemas-microsoft-com:vml" xmlns:wp14="http://schemas.microsoft.com/office/word/2010/wordprocessingDrawing" xmlns:wp="http://schemas.openxmlformats.org/drawingml/2006/wordprocessingDrawing" xmlns:w10="urn:schemas-microsoft-com:office:word" xmlns:w="http://schemas.openxmlformats.org/wordprocessingml/2006/main" xmlns:w14="http://schemas.microsoft.com/office/word/2010/wordml" xmlns:w15="http://schemas.microsoft.com/office/word/2012/wordml" xmlns:w16cex="http://schemas.microsoft.com/office/word/2018/wordml/cex" xmlns:w16cid="http://schemas.microsoft.com/office/word/2016/wordml/cid" xmlns:w16="http://schemas.microsoft.com/office/word/2018/wordml" xmlns:w16se="http://schemas.microsoft.com/office/word/2015/wordml/symex" xmlns:wpg="http://schemas.microsoft.com/office/word/2010/wordprocessingGroup" xmlns:wpi="http://schemas.microsoft.com/office/word/2010/wordprocessingInk" xmlns:wne="http://schemas.microsoft.com/office/word/2006/wordml" xmlns:wps="http://schemas.microsoft.com/office/word/2010/wordprocessingShape" mc:Ignorable="w14 w15 w16se w16cid w16 w16cex wp14">
+<w:hdr xmlns:wpc="http://schemas.microsoft.com/office/word/2010/wordprocessingCanvas" xmlns:cx="http://schemas.microsoft.com/office/drawing/2014/chartex" xmlns:cx1="http://schemas.microsoft.com/office/drawing/2015/9/8/chartex" xmlns:cx2="http://schemas.microsoft.com/office/drawing/2015/10/21/chartex" xmlns:cx3="http://schemas.microsoft.com/office/drawing/2016/5/9/chartex" xmlns:cx4="http://schemas.microsoft.com/office/drawing/2016/5/10/chartex" xmlns:cx5="http://schemas.microsoft.com/office/drawing/2016/5/11/chartex" xmlns:cx6="http://schemas.microsoft.com/office/drawing/2016/5/12/chartex" xmlns:cx7="http://schemas.microsoft.com/office/drawing/2016/5/13/chartex" xmlns:cx8="http://schemas.microsoft.com/office/drawing/2016/5/14/chartex" xmlns:mc="http://schemas.openxmlformats.org/markup-compatibility/2006" xmlns:aink="http://schemas.microsoft.com/office/drawing/2016/ink" xmlns:am3d="http://schemas.microsoft.com/office/drawing/2017/model3d" xmlns:o="urn:schemas-microsoft-com:office:office" xmlns:r="http://schemas.openxmlformats.org/officeDocument/2006/relationships" xmlns:m="http://schemas.openxmlformats.org/officeDocument/2006/math" xmlns:v="urn:schemas-microsoft-com:vml" xmlns:wp14="http://schemas.microsoft.com/office/word/2010/wordprocessingDrawing" xmlns:wp="http://schemas.openxmlformats.org/drawingml/2006/wordprocessingDrawing" xmlns:w10="urn:schemas-microsoft-com:office:word" xmlns:w="http://schemas.openxmlformats.org/wordprocessingml/2006/main" xmlns:w14="http://schemas.microsoft.com/office/word/2010/wordml" xmlns:w15="http://schemas.microsoft.com/office/word/2012/wordml" xmlns:w16cid="http://schemas.microsoft.com/office/word/2016/wordml/cid" xmlns:w16se="http://schemas.microsoft.com/office/word/2015/wordml/symex" xmlns:wpg="http://schemas.microsoft.com/office/word/2010/wordprocessingGroup" xmlns:wpi="http://schemas.microsoft.com/office/word/2010/wordprocessingInk" xmlns:wne="http://schemas.microsoft.com/office/word/2006/wordml" xmlns:wps="http://schemas.microsoft.com/office/word/2010/wordprocessingShape" mc:Ignorable="w14 w15 w16se w16cid wp14">
   <w:p>
     <w:pPr>
       <w:pStyle w:val="Header"/>
@@ -58772,7 +58653,7 @@
 </file>
 
 <file path=word/header2.xml><?xml version="1.0" encoding="utf-8"?>
-<w:hdr xmlns:wpc="http://schemas.microsoft.com/office/word/2010/wordprocessingCanvas" xmlns:cx="http://schemas.microsoft.com/office/drawing/2014/chartex" xmlns:cx1="http://schemas.microsoft.com/office/drawing/2015/9/8/chartex" xmlns:cx2="http://schemas.microsoft.com/office/drawing/2015/10/21/chartex" xmlns:cx3="http://schemas.microsoft.com/office/drawing/2016/5/9/chartex" xmlns:cx4="http://schemas.microsoft.com/office/drawing/2016/5/10/chartex" xmlns:cx5="http://schemas.microsoft.com/office/drawing/2016/5/11/chartex" xmlns:cx6="http://schemas.microsoft.com/office/drawing/2016/5/12/chartex" xmlns:cx7="http://schemas.microsoft.com/office/drawing/2016/5/13/chartex" xmlns:cx8="http://schemas.microsoft.com/office/drawing/2016/5/14/chartex" xmlns:mc="http://schemas.openxmlformats.org/markup-compatibility/2006" xmlns:aink="http://schemas.microsoft.com/office/drawing/2016/ink" xmlns:am3d="http://schemas.microsoft.com/office/drawing/2017/model3d" xmlns:o="urn:schemas-microsoft-com:office:office" xmlns:r="http://schemas.openxmlformats.org/officeDocument/2006/relationships" xmlns:m="http://schemas.openxmlformats.org/officeDocument/2006/math" xmlns:v="urn:schemas-microsoft-com:vml" xmlns:wp14="http://schemas.microsoft.com/office/word/2010/wordprocessingDrawing" xmlns:wp="http://schemas.openxmlformats.org/drawingml/2006/wordprocessingDrawing" xmlns:w10="urn:schemas-microsoft-com:office:word" xmlns:w="http://schemas.openxmlformats.org/wordprocessingml/2006/main" xmlns:w14="http://schemas.microsoft.com/office/word/2010/wordml" xmlns:w15="http://schemas.microsoft.com/office/word/2012/wordml" xmlns:w16cex="http://schemas.microsoft.com/office/word/2018/wordml/cex" xmlns:w16cid="http://schemas.microsoft.com/office/word/2016/wordml/cid" xmlns:w16="http://schemas.microsoft.com/office/word/2018/wordml" xmlns:w16se="http://schemas.microsoft.com/office/word/2015/wordml/symex" xmlns:wpg="http://schemas.microsoft.com/office/word/2010/wordprocessingGroup" xmlns:wpi="http://schemas.microsoft.com/office/word/2010/wordprocessingInk" xmlns:wne="http://schemas.microsoft.com/office/word/2006/wordml" xmlns:wps="http://schemas.microsoft.com/office/word/2010/wordprocessingShape" mc:Ignorable="w14 w15 w16se w16cid w16 w16cex wp14">
+<w:hdr xmlns:wpc="http://schemas.microsoft.com/office/word/2010/wordprocessingCanvas" xmlns:cx="http://schemas.microsoft.com/office/drawing/2014/chartex" xmlns:cx1="http://schemas.microsoft.com/office/drawing/2015/9/8/chartex" xmlns:cx2="http://schemas.microsoft.com/office/drawing/2015/10/21/chartex" xmlns:cx3="http://schemas.microsoft.com/office/drawing/2016/5/9/chartex" xmlns:cx4="http://schemas.microsoft.com/office/drawing/2016/5/10/chartex" xmlns:cx5="http://schemas.microsoft.com/office/drawing/2016/5/11/chartex" xmlns:cx6="http://schemas.microsoft.com/office/drawing/2016/5/12/chartex" xmlns:cx7="http://schemas.microsoft.com/office/drawing/2016/5/13/chartex" xmlns:cx8="http://schemas.microsoft.com/office/drawing/2016/5/14/chartex" xmlns:mc="http://schemas.openxmlformats.org/markup-compatibility/2006" xmlns:aink="http://schemas.microsoft.com/office/drawing/2016/ink" xmlns:am3d="http://schemas.microsoft.com/office/drawing/2017/model3d" xmlns:o="urn:schemas-microsoft-com:office:office" xmlns:r="http://schemas.openxmlformats.org/officeDocument/2006/relationships" xmlns:m="http://schemas.openxmlformats.org/officeDocument/2006/math" xmlns:v="urn:schemas-microsoft-com:vml" xmlns:wp14="http://schemas.microsoft.com/office/word/2010/wordprocessingDrawing" xmlns:wp="http://schemas.openxmlformats.org/drawingml/2006/wordprocessingDrawing" xmlns:w10="urn:schemas-microsoft-com:office:word" xmlns:w="http://schemas.openxmlformats.org/wordprocessingml/2006/main" xmlns:w14="http://schemas.microsoft.com/office/word/2010/wordml" xmlns:w15="http://schemas.microsoft.com/office/word/2012/wordml" xmlns:w16cid="http://schemas.microsoft.com/office/word/2016/wordml/cid" xmlns:w16se="http://schemas.microsoft.com/office/word/2015/wordml/symex" xmlns:wpg="http://schemas.microsoft.com/office/word/2010/wordprocessingGroup" xmlns:wpi="http://schemas.microsoft.com/office/word/2010/wordprocessingInk" xmlns:wne="http://schemas.microsoft.com/office/word/2006/wordml" xmlns:wps="http://schemas.microsoft.com/office/word/2010/wordprocessingShape" mc:Ignorable="w14 w15 w16se w16cid wp14">
   <w:sdt>
     <w:sdtPr>
       <w:rPr>
@@ -58901,7 +58782,7 @@
 </file>
 
 <file path=word/people.xml><?xml version="1.0" encoding="utf-8"?>
-<w15:people xmlns:wpc="http://schemas.microsoft.com/office/word/2010/wordprocessingCanvas" xmlns:cx="http://schemas.microsoft.com/office/drawing/2014/chartex" xmlns:cx1="http://schemas.microsoft.com/office/drawing/2015/9/8/chartex" xmlns:cx2="http://schemas.microsoft.com/office/drawing/2015/10/21/chartex" xmlns:cx3="http://schemas.microsoft.com/office/drawing/2016/5/9/chartex" xmlns:cx4="http://schemas.microsoft.com/office/drawing/2016/5/10/chartex" xmlns:cx5="http://schemas.microsoft.com/office/drawing/2016/5/11/chartex" xmlns:cx6="http://schemas.microsoft.com/office/drawing/2016/5/12/chartex" xmlns:cx7="http://schemas.microsoft.com/office/drawing/2016/5/13/chartex" xmlns:cx8="http://schemas.microsoft.com/office/drawing/2016/5/14/chartex" xmlns:mc="http://schemas.openxmlformats.org/markup-compatibility/2006" xmlns:aink="http://schemas.microsoft.com/office/drawing/2016/ink" xmlns:am3d="http://schemas.microsoft.com/office/drawing/2017/model3d" xmlns:o="urn:schemas-microsoft-com:office:office" xmlns:r="http://schemas.openxmlformats.org/officeDocument/2006/relationships" xmlns:m="http://schemas.openxmlformats.org/officeDocument/2006/math" xmlns:v="urn:schemas-microsoft-com:vml" xmlns:wp14="http://schemas.microsoft.com/office/word/2010/wordprocessingDrawing" xmlns:wp="http://schemas.openxmlformats.org/drawingml/2006/wordprocessingDrawing" xmlns:w10="urn:schemas-microsoft-com:office:word" xmlns:w="http://schemas.openxmlformats.org/wordprocessingml/2006/main" xmlns:w14="http://schemas.microsoft.com/office/word/2010/wordml" xmlns:w15="http://schemas.microsoft.com/office/word/2012/wordml" xmlns:w16cex="http://schemas.microsoft.com/office/word/2018/wordml/cex" xmlns:w16cid="http://schemas.microsoft.com/office/word/2016/wordml/cid" xmlns:w16="http://schemas.microsoft.com/office/word/2018/wordml" xmlns:w16se="http://schemas.microsoft.com/office/word/2015/wordml/symex" xmlns:wpg="http://schemas.microsoft.com/office/word/2010/wordprocessingGroup" xmlns:wpi="http://schemas.microsoft.com/office/word/2010/wordprocessingInk" xmlns:wne="http://schemas.microsoft.com/office/word/2006/wordml" xmlns:wps="http://schemas.microsoft.com/office/word/2010/wordprocessingShape" mc:Ignorable="w14 w15 w16se w16cid w16 w16cex wp14">
+<w15:people xmlns:wpc="http://schemas.microsoft.com/office/word/2010/wordprocessingCanvas" xmlns:cx="http://schemas.microsoft.com/office/drawing/2014/chartex" xmlns:cx1="http://schemas.microsoft.com/office/drawing/2015/9/8/chartex" xmlns:cx2="http://schemas.microsoft.com/office/drawing/2015/10/21/chartex" xmlns:cx3="http://schemas.microsoft.com/office/drawing/2016/5/9/chartex" xmlns:cx4="http://schemas.microsoft.com/office/drawing/2016/5/10/chartex" xmlns:cx5="http://schemas.microsoft.com/office/drawing/2016/5/11/chartex" xmlns:cx6="http://schemas.microsoft.com/office/drawing/2016/5/12/chartex" xmlns:cx7="http://schemas.microsoft.com/office/drawing/2016/5/13/chartex" xmlns:cx8="http://schemas.microsoft.com/office/drawing/2016/5/14/chartex" xmlns:mc="http://schemas.openxmlformats.org/markup-compatibility/2006" xmlns:aink="http://schemas.microsoft.com/office/drawing/2016/ink" xmlns:am3d="http://schemas.microsoft.com/office/drawing/2017/model3d" xmlns:o="urn:schemas-microsoft-com:office:office" xmlns:r="http://schemas.openxmlformats.org/officeDocument/2006/relationships" xmlns:m="http://schemas.openxmlformats.org/officeDocument/2006/math" xmlns:v="urn:schemas-microsoft-com:vml" xmlns:wp14="http://schemas.microsoft.com/office/word/2010/wordprocessingDrawing" xmlns:wp="http://schemas.openxmlformats.org/drawingml/2006/wordprocessingDrawing" xmlns:w10="urn:schemas-microsoft-com:office:word" xmlns:w="http://schemas.openxmlformats.org/wordprocessingml/2006/main" xmlns:w14="http://schemas.microsoft.com/office/word/2010/wordml" xmlns:w15="http://schemas.microsoft.com/office/word/2012/wordml" xmlns:w16cid="http://schemas.microsoft.com/office/word/2016/wordml/cid" xmlns:w16se="http://schemas.microsoft.com/office/word/2015/wordml/symex" xmlns:wpg="http://schemas.microsoft.com/office/word/2010/wordprocessingGroup" xmlns:wpi="http://schemas.microsoft.com/office/word/2010/wordprocessingInk" xmlns:wne="http://schemas.microsoft.com/office/word/2006/wordml" xmlns:wps="http://schemas.microsoft.com/office/word/2010/wordprocessingShape" mc:Ignorable="w14 w15 w16se w16cid wp14">
   <w15:person w15:author="Nicholas Maxwell">
     <w15:presenceInfo w15:providerId="AD" w15:userId="S::w10026941@usm.edu::1a044d9d-3e7b-4dec-96dd-0930cc4f0d43"/>
   </w15:person>
@@ -58912,7 +58793,7 @@
 </file>
 
 <file path=word/styles.xml><?xml version="1.0" encoding="utf-8"?>
-<w:styles xmlns:mc="http://schemas.openxmlformats.org/markup-compatibility/2006" xmlns:r="http://schemas.openxmlformats.org/officeDocument/2006/relationships" xmlns:w="http://schemas.openxmlformats.org/wordprocessingml/2006/main" xmlns:w14="http://schemas.microsoft.com/office/word/2010/wordml" xmlns:w15="http://schemas.microsoft.com/office/word/2012/wordml" xmlns:w16cex="http://schemas.microsoft.com/office/word/2018/wordml/cex" xmlns:w16cid="http://schemas.microsoft.com/office/word/2016/wordml/cid" xmlns:w16="http://schemas.microsoft.com/office/word/2018/wordml" xmlns:w16se="http://schemas.microsoft.com/office/word/2015/wordml/symex" mc:Ignorable="w14 w15 w16se w16cid w16 w16cex">
+<w:styles xmlns:mc="http://schemas.openxmlformats.org/markup-compatibility/2006" xmlns:r="http://schemas.openxmlformats.org/officeDocument/2006/relationships" xmlns:w="http://schemas.openxmlformats.org/wordprocessingml/2006/main" xmlns:w14="http://schemas.microsoft.com/office/word/2010/wordml" xmlns:w15="http://schemas.microsoft.com/office/word/2012/wordml" xmlns:w16cid="http://schemas.microsoft.com/office/word/2016/wordml/cid" xmlns:w16se="http://schemas.microsoft.com/office/word/2015/wordml/symex" mc:Ignorable="w14 w15 w16se w16cid">
   <w:docDefaults>
     <w:rPrDefault>
       <w:rPr>
@@ -59833,7 +59714,7 @@
 </file>
 
 <file path=customXml/itemProps1.xml><?xml version="1.0" encoding="utf-8"?>
-<ds:datastoreItem xmlns:ds="http://schemas.openxmlformats.org/officeDocument/2006/customXml" ds:itemID="{2E6BF0F7-A267-4A27-AB62-185C140C37A0}">
+<ds:datastoreItem xmlns:ds="http://schemas.openxmlformats.org/officeDocument/2006/customXml" ds:itemID="{26FF4D24-DBEB-4F40-9595-0F7F112CCA41}">
   <ds:schemaRefs>
     <ds:schemaRef ds:uri="http://schemas.openxmlformats.org/officeDocument/2006/bibliography"/>
   </ds:schemaRefs>

</xml_diff>